<commit_message>
Taller 4, punto 3 Juan contreras
</commit_message>
<xml_diff>
--- a/Taller 4/Taller 4 OOP.docx
+++ b/Taller 4/Taller 4 OOP.docx
@@ -494,15 +494,498 @@
         <w:t xml:space="preserve">Una clase abstracta es utilizada cuando se necesita definir tipos amplios de comportamiento en la raíz de la jerarquía de clases. La interfaz se utiliza cuando se requiere de modelar herencias múltiples, imponiendo conjuntos múltiples de comportamientos en la clase. </w:t>
       </w:r>
     </w:p>
-    <w:p/>
-    <w:p>
-      <w:r>
-        <w:t>4. c. El ArrayList debe de ser del tipo “nombre de la clase padre” la cual en este caso es la abstracta, ya que es el ítem que tienen todos en común, porque son “parte a la vez del p</w:t>
+    <w:p>
+      <w:r>
+        <w:t>3.</w:t>
+      </w:r>
+      <w:r>
+        <w:t xml:space="preserve"> </w:t>
+      </w:r>
+      <w:r>
+        <w:br/>
+      </w:r>
+      <w:r>
+        <w:t>a. Las U</w:t>
+      </w:r>
+      <w:r>
+        <w:t>ti</w:t>
+      </w:r>
+      <w:r>
+        <w:t>li</w:t>
+      </w:r>
+      <w:r>
+        <w:t xml:space="preserve">ly </w:t>
+      </w:r>
+      <w:r>
+        <w:t>C</w:t>
+      </w:r>
+      <w:r>
+        <w:t xml:space="preserve">lass son clases </w:t>
+      </w:r>
+      <w:r>
+        <w:t xml:space="preserve">que se usan muy a menudo, estas se conforman siempre de atributos estáticos, y </w:t>
+      </w:r>
+      <w:r>
+        <w:t>deben ser públicas para poder ser accedidas desde cualquier parte</w:t>
+      </w:r>
+      <w:r>
+        <w:t xml:space="preserve"> del proyecto</w:t>
+      </w:r>
+      <w:r>
+        <w:t>,</w:t>
+      </w:r>
+      <w:r>
+        <w:t xml:space="preserve"> también deben tener al inicio la palabra reservada Final,</w:t>
+      </w:r>
+      <w:r>
+        <w:t xml:space="preserve"> </w:t>
+      </w:r>
+      <w:r>
+        <w:t>para que no puedan ser editada</w:t>
+      </w:r>
+      <w:r>
+        <w:t xml:space="preserve">, </w:t>
+      </w:r>
+      <w:r>
+        <w:t xml:space="preserve">y por ultimo </w:t>
+      </w:r>
+      <w:r>
+        <w:t>sus métodos también tienen que ser estáticos</w:t>
+      </w:r>
+      <w:r>
+        <w:t>.</w:t>
+      </w:r>
+    </w:p>
+    <w:p>
+      <w:r>
+        <w:t>b.</w:t>
+      </w:r>
+      <w:r>
+        <w:t xml:space="preserve"> </w:t>
+      </w:r>
+      <w:r>
+        <w:t>Ejemplo de una Utility Class:</w:t>
+      </w:r>
+      <w:r>
+        <w:t xml:space="preserve"> </w:t>
+      </w:r>
+      <w:r>
+        <w:t>Usamos</w:t>
+      </w:r>
+      <w:r>
+        <w:t xml:space="preserve"> la clase Math </w:t>
+      </w:r>
+      <w:r>
+        <w:t>para hallar la raíz de un numero ingresado</w:t>
+      </w:r>
+      <w:r>
+        <w:t xml:space="preserve"> </w:t>
+      </w:r>
+    </w:p>
+    <w:p>
+      <w:pPr>
+        <w:rPr>
+          <w:lang w:val="en-US"/>
+        </w:rPr>
+      </w:pPr>
+      <w:r>
+        <w:rPr>
+          <w:lang w:val="en-US"/>
+        </w:rPr>
+        <w:t>Import java.util.Math;</w:t>
+      </w:r>
+      <w:r>
+        <w:rPr>
+          <w:lang w:val="en-US"/>
+        </w:rPr>
+        <w:br/>
+      </w:r>
+      <w:r>
+        <w:rPr>
+          <w:lang w:val="en-US"/>
+        </w:rPr>
+        <w:t xml:space="preserve">Import java.util.Scanner; </w:t>
+      </w:r>
+    </w:p>
+    <w:p>
+      <w:pPr>
+        <w:rPr>
+          <w:lang w:val="en-US"/>
+        </w:rPr>
+      </w:pPr>
+      <w:r>
+        <w:rPr>
+          <w:lang w:val="en-US"/>
+        </w:rPr>
+        <w:t>Public class ClassMath{</w:t>
+      </w:r>
+      <w:r>
+        <w:rPr>
+          <w:lang w:val="en-US"/>
+        </w:rPr>
+        <w:br/>
+      </w:r>
+      <w:r>
+        <w:rPr>
+          <w:lang w:val="en-US"/>
+        </w:rPr>
+        <w:br/>
+      </w:r>
+      <w:r>
+        <w:rPr>
+          <w:lang w:val="en-US"/>
+        </w:rPr>
+        <w:t xml:space="preserve">    </w:t>
+      </w:r>
+      <w:r>
+        <w:rPr>
+          <w:lang w:val="en-US"/>
+        </w:rPr>
+        <w:t xml:space="preserve">Scanner sc= new Scanner(System.in); </w:t>
+      </w:r>
+      <w:r>
+        <w:rPr>
+          <w:lang w:val="en-US"/>
+        </w:rPr>
+        <w:br/>
+      </w:r>
+      <w:r>
+        <w:rPr>
+          <w:lang w:val="en-US"/>
+        </w:rPr>
+        <w:t xml:space="preserve">    </w:t>
+      </w:r>
+      <w:r>
+        <w:rPr>
+          <w:lang w:val="en-US"/>
+        </w:rPr>
+        <w:t>System.out.println(“Por</w:t>
+      </w:r>
+      <w:r>
+        <w:rPr>
+          <w:lang w:val="en-US"/>
+        </w:rPr>
+        <w:t xml:space="preserve"> favor digite un </w:t>
+      </w:r>
+      <w:r>
+        <w:t>número</w:t>
+      </w:r>
+      <w:r>
+        <w:rPr>
+          <w:lang w:val="en-US"/>
+        </w:rPr>
+        <w:t xml:space="preserve">, al cual le sacaremos la </w:t>
+      </w:r>
+      <w:r>
+        <w:rPr>
+          <w:lang w:val="en-US"/>
+        </w:rPr>
+        <w:t>raíz</w:t>
+      </w:r>
+      <w:r>
+        <w:rPr>
+          <w:lang w:val="en-US"/>
+        </w:rPr>
+        <w:t xml:space="preserve"> cuadrada: </w:t>
+      </w:r>
+      <w:r>
+        <w:rPr>
+          <w:lang w:val="en-US"/>
+        </w:rPr>
+        <w:t xml:space="preserve">”); </w:t>
+      </w:r>
+      <w:r>
+        <w:rPr>
+          <w:lang w:val="en-US"/>
+        </w:rPr>
+        <w:br/>
+      </w:r>
+      <w:r>
+        <w:rPr>
+          <w:lang w:val="en-US"/>
+        </w:rPr>
+        <w:t xml:space="preserve">    </w:t>
+      </w:r>
+      <w:r>
+        <w:rPr>
+          <w:lang w:val="en-US"/>
+        </w:rPr>
+        <w:t xml:space="preserve">Int </w:t>
+      </w:r>
+      <w:r>
+        <w:rPr>
+          <w:lang w:val="en-US"/>
+        </w:rPr>
+        <w:t>num</w:t>
+      </w:r>
+      <w:r>
+        <w:rPr>
+          <w:lang w:val="en-US"/>
+        </w:rPr>
+        <w:t>=sc. nextInt();</w:t>
+      </w:r>
+      <w:r>
+        <w:rPr>
+          <w:lang w:val="en-US"/>
+        </w:rPr>
+        <w:br/>
+      </w:r>
+      <w:r>
+        <w:rPr>
+          <w:lang w:val="en-US"/>
+        </w:rPr>
+        <w:t xml:space="preserve">    </w:t>
+      </w:r>
+      <w:r>
+        <w:rPr>
+          <w:lang w:val="en-US"/>
+        </w:rPr>
+        <w:t>Int aux;</w:t>
+      </w:r>
+      <w:r>
+        <w:rPr>
+          <w:lang w:val="en-US"/>
+        </w:rPr>
+        <w:br/>
+      </w:r>
+      <w:r>
+        <w:rPr>
+          <w:lang w:val="en-US"/>
+        </w:rPr>
+        <w:t xml:space="preserve">     </w:t>
+      </w:r>
+      <w:r>
+        <w:rPr>
+          <w:lang w:val="en-US"/>
+        </w:rPr>
+        <w:t>If</w:t>
+      </w:r>
+      <w:r>
+        <w:rPr>
+          <w:lang w:val="en-US"/>
+        </w:rPr>
+        <w:t xml:space="preserve"> </w:t>
+      </w:r>
+      <w:r>
+        <w:rPr>
+          <w:lang w:val="en-US"/>
+        </w:rPr>
+        <w:t>(num =&gt; 0){</w:t>
+      </w:r>
+      <w:r>
+        <w:rPr>
+          <w:lang w:val="en-US"/>
+        </w:rPr>
+        <w:br/>
+      </w:r>
+      <w:r>
+        <w:rPr>
+          <w:lang w:val="en-US"/>
+        </w:rPr>
+        <w:t xml:space="preserve">  </w:t>
+      </w:r>
+      <w:r>
+        <w:rPr>
+          <w:lang w:val="en-US"/>
+        </w:rPr>
+        <w:t xml:space="preserve">      </w:t>
+      </w:r>
+      <w:r>
+        <w:rPr>
+          <w:lang w:val="en-US"/>
+        </w:rPr>
+        <w:t xml:space="preserve"> aux = sqrt(num);</w:t>
+      </w:r>
+      <w:r>
+        <w:rPr>
+          <w:lang w:val="en-US"/>
+        </w:rPr>
+        <w:br/>
+      </w:r>
+      <w:r>
+        <w:rPr>
+          <w:lang w:val="en-US"/>
+        </w:rPr>
+        <w:t xml:space="preserve">      </w:t>
+      </w:r>
+      <w:r>
+        <w:rPr>
+          <w:lang w:val="en-US"/>
+        </w:rPr>
+        <w:t>}</w:t>
+      </w:r>
+      <w:r>
+        <w:rPr>
+          <w:lang w:val="en-US"/>
+        </w:rPr>
+        <w:br/>
+      </w:r>
+      <w:r>
+        <w:rPr>
+          <w:lang w:val="en-US"/>
+        </w:rPr>
+        <w:t xml:space="preserve">    </w:t>
+      </w:r>
+      <w:r>
+        <w:rPr>
+          <w:lang w:val="en-US"/>
+        </w:rPr>
+        <w:t>System.out.println(“La raiz cuadrada de “+num+” es igual a: “+aux);</w:t>
+      </w:r>
+      <w:r>
+        <w:rPr>
+          <w:lang w:val="en-US"/>
+        </w:rPr>
+        <w:br/>
+        <w:t>}</w:t>
+      </w:r>
+    </w:p>
+    <w:p>
+      <w:r>
+        <w:lastRenderedPageBreak/>
+        <w:t xml:space="preserve">Ahora vamos hacer un tipo de Utility Class, el cual nos halla </w:t>
+      </w:r>
+      <w:r>
+        <w:t>fácilmente</w:t>
+      </w:r>
+      <w:r>
+        <w:t xml:space="preserve"> el </w:t>
+      </w:r>
+      <w:r>
+        <w:t>área</w:t>
+      </w:r>
+      <w:r>
+        <w:t xml:space="preserve"> de un Triangulo:</w:t>
+      </w:r>
+      <w:r>
+        <w:br/>
+      </w:r>
+      <w:r>
+        <w:br/>
+        <w:t>import java.util.Scanner;  </w:t>
+      </w:r>
+    </w:p>
+    <w:p>
+      <w:r>
+        <w:t>public class </w:t>
+      </w:r>
+      <w:r>
+        <w:t>TestUtility</w:t>
+      </w:r>
+      <w:r>
+        <w:t> {  </w:t>
+      </w:r>
+    </w:p>
+    <w:p>
+      <w:r>
+        <w:t>     public static void main(String[] args) {  </w:t>
+      </w:r>
+    </w:p>
+    <w:p>
+      <w:r>
+        <w:t>        Scanner sc = new Scanner(System.in);  </w:t>
+      </w:r>
+    </w:p>
+    <w:p>
+      <w:r>
+        <w:t>        double b,h;  </w:t>
+      </w:r>
+    </w:p>
+    <w:p>
+      <w:r>
+        <w:t>        System.out.println(</w:t>
+      </w:r>
+      <w:r>
+        <w:t>"Ingrese</w:t>
+      </w:r>
+      <w:r>
+        <w:t> </w:t>
+      </w:r>
+      <w:r>
+        <w:t xml:space="preserve">la </w:t>
+      </w:r>
+      <w:r>
+        <w:t>base</w:t>
+      </w:r>
+      <w:r>
+        <w:t xml:space="preserve"> del triangulo</w:t>
+      </w:r>
+      <w:r>
+        <w:t>");  </w:t>
+      </w:r>
+    </w:p>
+    <w:p>
+      <w:r>
+        <w:t>        b=sc.nextDouble();  </w:t>
+      </w:r>
+    </w:p>
+    <w:p>
+      <w:r>
+        <w:t>        System.out.println("Ingresa </w:t>
+      </w:r>
+      <w:r>
+        <w:t xml:space="preserve">la </w:t>
+      </w:r>
+      <w:r>
+        <w:t>altura</w:t>
+      </w:r>
+      <w:r>
+        <w:t xml:space="preserve"> del triangulo</w:t>
+      </w:r>
+      <w:r>
+        <w:t>");  </w:t>
+      </w:r>
+    </w:p>
+    <w:p>
+      <w:r>
+        <w:t>        h=sc.nextDouble();  </w:t>
+      </w:r>
+    </w:p>
+    <w:p>
+      <w:r>
+        <w:t>        double area;  </w:t>
+      </w:r>
+    </w:p>
+    <w:p>
+      <w:r>
+        <w:t>        area=b*h/2;  </w:t>
+      </w:r>
+    </w:p>
+    <w:p>
+      <w:r>
+        <w:t>       System.out.print</w:t>
+      </w:r>
+      <w:r>
+        <w:t>ln</w:t>
+      </w:r>
+      <w:r>
+        <w:t>(</w:t>
+      </w:r>
+      <w:r>
+        <w:t>“Este es el área del triangulo: “+</w:t>
+      </w:r>
+      <w:r>
+        <w:t>area);  </w:t>
+      </w:r>
+    </w:p>
+    <w:p>
+      <w:r>
+        <w:t>     }  </w:t>
+      </w:r>
+    </w:p>
+    <w:p>
+      <w:r>
+        <w:t>}  </w:t>
       </w:r>
       <w:bookmarkStart w:id="0" w:name="_GoBack"/>
       <w:bookmarkEnd w:id="0"/>
-      <w:r>
-        <w:t>adre”</w:t>
+    </w:p>
+    <w:p>
+      <w:r>
+        <w:t>4. c. El ArrayList debe de ser del tipo “nombre de la clase padre” la cual en este caso es la abstracta, ya que es el ítem que tienen todos en común, porque son “parte a la vez del padre”</w:t>
+      </w:r>
+      <w:r>
+        <w:t>.</w:t>
       </w:r>
     </w:p>
     <w:sectPr>
@@ -1328,6 +1811,119 @@
     </w:lvl>
   </w:abstractNum>
   <w:abstractNum w:abstractNumId="8">
+    <w:nsid w:val="4604428B"/>
+    <w:multiLevelType w:val="multilevel"/>
+    <w:tmpl w:val="3850DF56"/>
+    <w:lvl w:ilvl="0">
+      <w:start w:val="1"/>
+      <w:numFmt w:val="decimal"/>
+      <w:lvlText w:val="%1."/>
+      <w:lvlJc w:val="left"/>
+      <w:pPr>
+        <w:tabs>
+          <w:tab w:val="num" w:pos="720"/>
+        </w:tabs>
+        <w:ind w:left="720" w:hanging="360"/>
+      </w:pPr>
+    </w:lvl>
+    <w:lvl w:ilvl="1" w:tentative="1">
+      <w:start w:val="1"/>
+      <w:numFmt w:val="decimal"/>
+      <w:lvlText w:val="%2."/>
+      <w:lvlJc w:val="left"/>
+      <w:pPr>
+        <w:tabs>
+          <w:tab w:val="num" w:pos="1440"/>
+        </w:tabs>
+        <w:ind w:left="1440" w:hanging="360"/>
+      </w:pPr>
+    </w:lvl>
+    <w:lvl w:ilvl="2" w:tentative="1">
+      <w:start w:val="1"/>
+      <w:numFmt w:val="decimal"/>
+      <w:lvlText w:val="%3."/>
+      <w:lvlJc w:val="left"/>
+      <w:pPr>
+        <w:tabs>
+          <w:tab w:val="num" w:pos="2160"/>
+        </w:tabs>
+        <w:ind w:left="2160" w:hanging="360"/>
+      </w:pPr>
+    </w:lvl>
+    <w:lvl w:ilvl="3" w:tentative="1">
+      <w:start w:val="1"/>
+      <w:numFmt w:val="decimal"/>
+      <w:lvlText w:val="%4."/>
+      <w:lvlJc w:val="left"/>
+      <w:pPr>
+        <w:tabs>
+          <w:tab w:val="num" w:pos="2880"/>
+        </w:tabs>
+        <w:ind w:left="2880" w:hanging="360"/>
+      </w:pPr>
+    </w:lvl>
+    <w:lvl w:ilvl="4" w:tentative="1">
+      <w:start w:val="1"/>
+      <w:numFmt w:val="decimal"/>
+      <w:lvlText w:val="%5."/>
+      <w:lvlJc w:val="left"/>
+      <w:pPr>
+        <w:tabs>
+          <w:tab w:val="num" w:pos="3600"/>
+        </w:tabs>
+        <w:ind w:left="3600" w:hanging="360"/>
+      </w:pPr>
+    </w:lvl>
+    <w:lvl w:ilvl="5" w:tentative="1">
+      <w:start w:val="1"/>
+      <w:numFmt w:val="decimal"/>
+      <w:lvlText w:val="%6."/>
+      <w:lvlJc w:val="left"/>
+      <w:pPr>
+        <w:tabs>
+          <w:tab w:val="num" w:pos="4320"/>
+        </w:tabs>
+        <w:ind w:left="4320" w:hanging="360"/>
+      </w:pPr>
+    </w:lvl>
+    <w:lvl w:ilvl="6" w:tentative="1">
+      <w:start w:val="1"/>
+      <w:numFmt w:val="decimal"/>
+      <w:lvlText w:val="%7."/>
+      <w:lvlJc w:val="left"/>
+      <w:pPr>
+        <w:tabs>
+          <w:tab w:val="num" w:pos="5040"/>
+        </w:tabs>
+        <w:ind w:left="5040" w:hanging="360"/>
+      </w:pPr>
+    </w:lvl>
+    <w:lvl w:ilvl="7" w:tentative="1">
+      <w:start w:val="1"/>
+      <w:numFmt w:val="decimal"/>
+      <w:lvlText w:val="%8."/>
+      <w:lvlJc w:val="left"/>
+      <w:pPr>
+        <w:tabs>
+          <w:tab w:val="num" w:pos="5760"/>
+        </w:tabs>
+        <w:ind w:left="5760" w:hanging="360"/>
+      </w:pPr>
+    </w:lvl>
+    <w:lvl w:ilvl="8" w:tentative="1">
+      <w:start w:val="1"/>
+      <w:numFmt w:val="decimal"/>
+      <w:lvlText w:val="%9."/>
+      <w:lvlJc w:val="left"/>
+      <w:pPr>
+        <w:tabs>
+          <w:tab w:val="num" w:pos="6480"/>
+        </w:tabs>
+        <w:ind w:left="6480" w:hanging="360"/>
+      </w:pPr>
+    </w:lvl>
+  </w:abstractNum>
+  <w:abstractNum w:abstractNumId="9">
     <w:nsid w:val="55736970"/>
     <w:multiLevelType w:val="hybridMultilevel"/>
     <w:tmpl w:val="AB3A63DA"/>
@@ -1440,7 +2036,7 @@
       </w:rPr>
     </w:lvl>
   </w:abstractNum>
-  <w:abstractNum w:abstractNumId="9">
+  <w:abstractNum w:abstractNumId="10">
     <w:nsid w:val="597A56A3"/>
     <w:multiLevelType w:val="hybridMultilevel"/>
     <w:tmpl w:val="51DE05C6"/>
@@ -1552,7 +2148,7 @@
       </w:rPr>
     </w:lvl>
   </w:abstractNum>
-  <w:abstractNum w:abstractNumId="10">
+  <w:abstractNum w:abstractNumId="11">
     <w:nsid w:val="7DDB1EF3"/>
     <w:multiLevelType w:val="hybridMultilevel"/>
     <w:tmpl w:val="92C079B2"/>
@@ -1642,10 +2238,10 @@
     </w:lvl>
   </w:abstractNum>
   <w:num w:numId="1">
-    <w:abstractNumId w:val="9"/>
+    <w:abstractNumId w:val="10"/>
   </w:num>
   <w:num w:numId="2">
-    <w:abstractNumId w:val="8"/>
+    <w:abstractNumId w:val="9"/>
   </w:num>
   <w:num w:numId="3">
     <w:abstractNumId w:val="2"/>
@@ -1666,13 +2262,16 @@
     <w:abstractNumId w:val="1"/>
   </w:num>
   <w:num w:numId="9">
-    <w:abstractNumId w:val="10"/>
+    <w:abstractNumId w:val="11"/>
   </w:num>
   <w:num w:numId="10">
     <w:abstractNumId w:val="0"/>
   </w:num>
   <w:num w:numId="11">
     <w:abstractNumId w:val="7"/>
+  </w:num>
+  <w:num w:numId="12">
+    <w:abstractNumId w:val="8"/>
   </w:num>
 </w:numbering>
 </file>
@@ -2199,6 +2798,21 @@
       </w:tblCellMar>
     </w:tblPr>
   </w:style>
+  <w:style w:type="character" w:customStyle="1" w:styleId="keyword">
+    <w:name w:val="keyword"/>
+    <w:basedOn w:val="Fuentedeprrafopredeter"/>
+    <w:rsid w:val="00380D62"/>
+  </w:style>
+  <w:style w:type="character" w:customStyle="1" w:styleId="string">
+    <w:name w:val="string"/>
+    <w:basedOn w:val="Fuentedeprrafopredeter"/>
+    <w:rsid w:val="00380D62"/>
+  </w:style>
+  <w:style w:type="character" w:customStyle="1" w:styleId="number">
+    <w:name w:val="number"/>
+    <w:basedOn w:val="Fuentedeprrafopredeter"/>
+    <w:rsid w:val="00380D62"/>
+  </w:style>
 </w:styles>
 </file>
 

</xml_diff>

<commit_message>
Puntos PDF Taller 4 completados, Juan Contreras
</commit_message>
<xml_diff>
--- a/Taller 4/Taller 4 OOP.docx
+++ b/Taller 4/Taller 4 OOP.docx
@@ -592,7 +592,19 @@
         <w:rPr>
           <w:lang w:val="en-US"/>
         </w:rPr>
-        <w:t>Import java.util.Math;</w:t>
+        <w:t>Import java.</w:t>
+      </w:r>
+      <w:r>
+        <w:rPr>
+          <w:lang w:val="en-US"/>
+        </w:rPr>
+        <w:t>lang</w:t>
+      </w:r>
+      <w:r>
+        <w:rPr>
+          <w:lang w:val="en-US"/>
+        </w:rPr>
+        <w:t>.Math;</w:t>
       </w:r>
       <w:r>
         <w:rPr>
@@ -668,6 +680,9 @@
         <w:t xml:space="preserve"> favor digite un </w:t>
       </w:r>
       <w:r>
+        <w:rPr>
+          <w:lang w:val="en-US"/>
+        </w:rPr>
         <w:t>número</w:t>
       </w:r>
       <w:r>
@@ -794,7 +809,19 @@
         <w:rPr>
           <w:lang w:val="en-US"/>
         </w:rPr>
-        <w:t xml:space="preserve"> aux = sqrt(num);</w:t>
+        <w:t xml:space="preserve"> aux = </w:t>
+      </w:r>
+      <w:r>
+        <w:rPr>
+          <w:lang w:val="en-US"/>
+        </w:rPr>
+        <w:t>Math.</w:t>
+      </w:r>
+      <w:r>
+        <w:rPr>
+          <w:lang w:val="en-US"/>
+        </w:rPr>
+        <w:t>sqrt(num);</w:t>
       </w:r>
       <w:r>
         <w:rPr>
@@ -841,6 +868,13 @@
       </w:r>
     </w:p>
     <w:p>
+      <w:pPr>
+        <w:rPr>
+          <w:lang w:val="en-US"/>
+        </w:rPr>
+      </w:pPr>
+    </w:p>
+    <w:p>
       <w:r>
         <w:lastRenderedPageBreak/>
         <w:t xml:space="preserve">Ahora vamos hacer un tipo de Utility Class, el cual nos halla </w:t>
@@ -860,125 +894,127 @@
       <w:r>
         <w:br/>
       </w:r>
-      <w:r>
-        <w:br/>
-        <w:t>import java.util.Scanner;  </w:t>
-      </w:r>
-    </w:p>
-    <w:p>
-      <w:r>
-        <w:t>public class </w:t>
-      </w:r>
-      <w:r>
-        <w:t>TestUtility</w:t>
-      </w:r>
-      <w:r>
-        <w:t> {  </w:t>
-      </w:r>
-    </w:p>
-    <w:p>
-      <w:r>
-        <w:t>     public static void main(String[] args) {  </w:t>
-      </w:r>
-    </w:p>
-    <w:p>
-      <w:r>
-        <w:t>        Scanner sc = new Scanner(System.in);  </w:t>
-      </w:r>
-    </w:p>
-    <w:p>
-      <w:r>
-        <w:t>        double b,h;  </w:t>
-      </w:r>
-    </w:p>
-    <w:p>
-      <w:r>
-        <w:t>        System.out.println(</w:t>
-      </w:r>
-      <w:r>
-        <w:t>"Ingrese</w:t>
-      </w:r>
-      <w:r>
+    </w:p>
+    <w:p>
+      <w:pPr>
+        <w:rPr>
+          <w:lang w:val="en-US"/>
+        </w:rPr>
+      </w:pPr>
+      <w:r>
+        <w:rPr>
+          <w:lang w:val="en-US"/>
+        </w:rPr>
+        <w:t>public class TestUtility{</w:t>
+      </w:r>
+    </w:p>
+    <w:p>
+      <w:pPr>
+        <w:rPr>
+          <w:lang w:val="en-US"/>
+        </w:rPr>
+      </w:pPr>
+      <w:r>
+        <w:rPr>
+          <w:lang w:val="en-US"/>
+        </w:rPr>
+        <w:t xml:space="preserve">      </w:t>
+      </w:r>
+      <w:r>
+        <w:rPr>
+          <w:lang w:val="en-US"/>
+        </w:rPr>
+        <w:t>public </w:t>
+      </w:r>
+      <w:r>
+        <w:rPr>
+          <w:lang w:val="en-US"/>
+        </w:rPr>
+        <w:t>static</w:t>
+      </w:r>
+      <w:r>
+        <w:rPr>
+          <w:lang w:val="en-US"/>
+        </w:rPr>
+        <w:t xml:space="preserve"> double</w:t>
+      </w:r>
+      <w:r>
+        <w:rPr>
+          <w:lang w:val="en-US"/>
+        </w:rPr>
         <w:t> </w:t>
       </w:r>
       <w:r>
-        <w:t xml:space="preserve">la </w:t>
-      </w:r>
-      <w:r>
-        <w:t>base</w:t>
-      </w:r>
-      <w:r>
-        <w:t xml:space="preserve"> del triangulo</w:t>
-      </w:r>
-      <w:r>
-        <w:t>");  </w:t>
-      </w:r>
-    </w:p>
-    <w:p>
-      <w:r>
-        <w:t>        b=sc.nextDouble();  </w:t>
-      </w:r>
-    </w:p>
-    <w:p>
-      <w:r>
-        <w:t>        System.out.println("Ingresa </w:t>
-      </w:r>
-      <w:r>
-        <w:t xml:space="preserve">la </w:t>
-      </w:r>
-      <w:r>
-        <w:t>altura</w:t>
-      </w:r>
-      <w:r>
-        <w:t xml:space="preserve"> del triangulo</w:t>
-      </w:r>
-      <w:r>
-        <w:t>");  </w:t>
-      </w:r>
-    </w:p>
-    <w:p>
-      <w:r>
-        <w:t>        h=sc.nextDouble();  </w:t>
-      </w:r>
-    </w:p>
-    <w:p>
-      <w:r>
-        <w:t>        double area;  </w:t>
-      </w:r>
-    </w:p>
-    <w:p>
-      <w:r>
-        <w:t>        area=b*h/2;  </w:t>
-      </w:r>
-    </w:p>
-    <w:p>
-      <w:r>
-        <w:t>       System.out.print</w:t>
-      </w:r>
-      <w:r>
-        <w:t>ln</w:t>
-      </w:r>
-      <w:r>
-        <w:t>(</w:t>
-      </w:r>
-      <w:r>
-        <w:t>“Este es el área del triangulo: “+</w:t>
-      </w:r>
-      <w:r>
-        <w:t>area);  </w:t>
-      </w:r>
-    </w:p>
-    <w:p>
-      <w:r>
-        <w:t>     }  </w:t>
-      </w:r>
-    </w:p>
-    <w:p>
-      <w:r>
-        <w:t>}  </w:t>
+        <w:rPr>
+          <w:lang w:val="en-US"/>
+        </w:rPr>
+        <w:t>Area</w:t>
+      </w:r>
+      <w:r>
+        <w:rPr>
+          <w:lang w:val="en-US"/>
+        </w:rPr>
+        <w:t> (double a, double b){</w:t>
+      </w:r>
+    </w:p>
+    <w:p>
+      <w:pPr>
+        <w:rPr>
+          <w:lang w:val="en-US"/>
+        </w:rPr>
+      </w:pPr>
+      <w:r>
+        <w:rPr>
+          <w:lang w:val="en-US"/>
+        </w:rPr>
+        <w:t>       </w:t>
+      </w:r>
+      <w:r>
+        <w:rPr>
+          <w:lang w:val="en-US"/>
+        </w:rPr>
+        <w:t xml:space="preserve"> int </w:t>
       </w:r>
       <w:bookmarkStart w:id="0" w:name="_GoBack"/>
       <w:bookmarkEnd w:id="0"/>
+      <w:r>
+        <w:rPr>
+          <w:lang w:val="en-US"/>
+        </w:rPr>
+        <w:t>area=(a*b)/2; </w:t>
+      </w:r>
+      <w:r>
+        <w:rPr>
+          <w:lang w:val="en-US"/>
+        </w:rPr>
+        <w:t> </w:t>
+      </w:r>
+    </w:p>
+    <w:p>
+      <w:pPr>
+        <w:rPr>
+          <w:lang w:val="en-US"/>
+        </w:rPr>
+      </w:pPr>
+      <w:r>
+        <w:rPr>
+          <w:lang w:val="en-US"/>
+        </w:rPr>
+        <w:t xml:space="preserve">        return area;</w:t>
+      </w:r>
+    </w:p>
+    <w:p>
+      <w:pPr>
+        <w:rPr>
+          <w:lang w:val="en-US"/>
+        </w:rPr>
+      </w:pPr>
+      <w:r>
+        <w:rPr>
+          <w:lang w:val="en-US"/>
+        </w:rPr>
+        <w:t>     }  </w:t>
+      </w:r>
     </w:p>
     <w:p>
       <w:r>

</xml_diff>